<commit_message>
added lecture of network
</commit_message>
<xml_diff>
--- a/СГТУ 6 сем/сети/Лекции.docx
+++ b/СГТУ 6 сем/сети/Лекции.docx
@@ -453,6 +453,11 @@
       </w:r>
     </w:p>
     <w:p>
+      <w:pPr>
+        <w:rPr>
+          <w:lang w:val="en-US"/>
+        </w:rPr>
+      </w:pPr>
       <w:r>
         <w:rPr>
           <w:lang w:val="en-US"/>
@@ -508,6 +513,17 @@
           <w:lang w:val="en-US"/>
         </w:rPr>
         <w:t>NAT</w:t>
+      </w:r>
+    </w:p>
+    <w:p>
+      <w:r>
+        <w:rPr>
+          <w:lang w:val="en-US"/>
+        </w:rPr>
+        <w:t xml:space="preserve">SOHO </w:t>
+      </w:r>
+      <w:r>
+        <w:t>роутер</w:t>
       </w:r>
       <w:bookmarkStart w:id="0" w:name="_GoBack"/>
       <w:bookmarkEnd w:id="0"/>
@@ -1191,7 +1207,7 @@
   <a:extraClrSchemeLst/>
   <a:extLst>
     <a:ext uri="{05A4C25C-085E-4340-85A3-A5531E510DB2}">
-      <thm15:themeFamily xmlns="" xmlns:thm15="http://schemas.microsoft.com/office/thememl/2012/main" name="Office Theme" id="{62F939B6-93AF-4DB8-9C6B-D6C7DFDC589F}" vid="{4A3C46E8-61CC-4603-A589-7422A47A8E4A}"/>
+      <thm15:themeFamily xmlns:thm15="http://schemas.microsoft.com/office/thememl/2012/main" xmlns="" name="Office Theme" id="{62F939B6-93AF-4DB8-9C6B-D6C7DFDC589F}" vid="{4A3C46E8-61CC-4603-A589-7422A47A8E4A}"/>
     </a:ext>
   </a:extLst>
 </a:theme>
@@ -1202,7 +1218,7 @@
 </file>
 
 <file path=customXml/itemProps1.xml><?xml version="1.0" encoding="utf-8"?>
-<ds:datastoreItem xmlns:ds="http://schemas.openxmlformats.org/officeDocument/2006/customXml" ds:itemID="{F1ECC4D0-D317-4BA7-A823-AFD1CD447CB9}">
+<ds:datastoreItem xmlns:ds="http://schemas.openxmlformats.org/officeDocument/2006/customXml" ds:itemID="{43903DB4-C24D-4EAC-8ED2-6059D084BC4B}">
   <ds:schemaRefs>
     <ds:schemaRef ds:uri="http://schemas.openxmlformats.org/officeDocument/2006/bibliography"/>
   </ds:schemaRefs>

</xml_diff>